<commit_message>
updated the FinalProject, made some minor changes and added ComparisonReport
</commit_message>
<xml_diff>
--- a/ExtraDoc.docx
+++ b/ExtraDoc.docx
@@ -1605,19 +1605,19 @@
     <w:tbl>
       <w:tblPr>
         <w:tblStyle w:val="TableGrid"/>
-        <w:tblW w:w="9067" w:type="dxa"/>
+        <w:tblW w:w="9096" w:type="dxa"/>
         <w:tblLook w:val="04A0" w:firstRow="1" w:lastRow="0" w:firstColumn="1" w:lastColumn="0" w:noHBand="0" w:noVBand="1"/>
       </w:tblPr>
       <w:tblGrid>
-        <w:gridCol w:w="9067"/>
+        <w:gridCol w:w="9096"/>
       </w:tblGrid>
       <w:tr>
         <w:trPr>
-          <w:trHeight w:val="6466"/>
+          <w:trHeight w:val="12946"/>
         </w:trPr>
         <w:tc>
           <w:tcPr>
-            <w:tcW w:w="9067" w:type="dxa"/>
+            <w:tcW w:w="9096" w:type="dxa"/>
             <w:tcBorders>
               <w:top w:val="single" w:sz="4" w:space="0" w:color="auto"/>
               <w:left w:val="single" w:sz="4" w:space="0" w:color="auto"/>
@@ -1655,12 +1655,22 @@
           <w:szCs w:val="28"/>
         </w:rPr>
       </w:pPr>
-      <w:r>
+    </w:p>
+    <w:p>
+      <w:pPr>
         <w:rPr>
           <w:rFonts w:asciiTheme="majorHAnsi" w:hAnsiTheme="majorHAnsi" w:cstheme="majorHAnsi"/>
           <w:sz w:val="28"/>
           <w:szCs w:val="28"/>
         </w:rPr>
+      </w:pPr>
+      <w:r>
+        <w:rPr>
+          <w:rFonts w:asciiTheme="majorHAnsi" w:hAnsiTheme="majorHAnsi" w:cstheme="majorHAnsi"/>
+          <w:sz w:val="28"/>
+          <w:szCs w:val="28"/>
+        </w:rPr>
+        <w:lastRenderedPageBreak/>
         <w:t xml:space="preserve">VI) Show the Employee and Employer CPF contribution </w:t>
       </w:r>
     </w:p>

</xml_diff>